<commit_message>
esitutkimus ja toiminnallinen määrittely viimeistely
</commit_message>
<xml_diff>
--- a/documents/banksimul_esitutkimusdokumentti.docx
+++ b/documents/banksimul_esitutkimusdokumentti.docx
@@ -4567,6 +4567,30 @@
     <w:p>
       <w:pPr>
         <w:spacing w:line="360" w:lineRule="auto"/>
+        <w:jc w:val="both"/>
+        <w:rPr>
+          <w:rFonts w:ascii="Verdana" w:hAnsi="Verdana" w:cs="Verdana"/>
+        </w:rPr>
+      </w:pPr>
+    </w:p>
+    <w:p>
+      <w:pPr>
+        <w:spacing w:line="360" w:lineRule="auto"/>
+        <w:jc w:val="both"/>
+        <w:rPr>
+          <w:rFonts w:ascii="Verdana" w:hAnsi="Verdana" w:cs="Verdana"/>
+        </w:rPr>
+      </w:pPr>
+      <w:r>
+        <w:rPr>
+          <w:rFonts w:ascii="Verdana" w:hAnsi="Verdana" w:cs="Verdana"/>
+        </w:rPr>
+        <w:t>Tuotteeseen kuuluu myös käyttäjänhallinnointiin tarkoitettu web-paneeli.</w:t>
+      </w:r>
+    </w:p>
+    <w:p>
+      <w:pPr>
+        <w:spacing w:line="360" w:lineRule="auto"/>
         <w:ind w:left="357"/>
         <w:rPr>
           <w:rFonts w:ascii="Verdana" w:hAnsi="Verdana" w:cs="ArialMT"/>
@@ -5104,6 +5128,23 @@
           <w:lang w:eastAsia="fi-FI"/>
         </w:rPr>
         <w:t xml:space="preserve"> </w:t>
+      </w:r>
+    </w:p>
+    <w:p>
+      <w:pPr>
+        <w:spacing w:line="360" w:lineRule="auto"/>
+        <w:jc w:val="both"/>
+        <w:rPr>
+          <w:rFonts w:ascii="Verdana" w:hAnsi="Verdana" w:cs="ArialMT"/>
+          <w:lang w:eastAsia="fi-FI"/>
+        </w:rPr>
+      </w:pPr>
+      <w:r>
+        <w:rPr>
+          <w:rFonts w:ascii="Verdana" w:hAnsi="Verdana" w:cs="ArialMT"/>
+          <w:lang w:eastAsia="fi-FI"/>
+        </w:rPr>
+        <w:t>Web-paneelilla kuka vain voi luoda käyttäjän.</w:t>
       </w:r>
     </w:p>
     <w:p>
@@ -6038,27 +6079,69 @@
     </w:p>
     <w:p>
       <w:pPr>
-        <w:autoSpaceDE/>
-        <w:autoSpaceDN/>
-        <w:spacing w:after="200" w:line="360" w:lineRule="auto"/>
-        <w:contextualSpacing/>
+        <w:pStyle w:val="ListParagraph"/>
+        <w:numPr>
+          <w:ilvl w:val="1"/>
+          <w:numId w:val="1"/>
+        </w:numPr>
+        <w:spacing w:line="360" w:lineRule="auto"/>
         <w:jc w:val="both"/>
         <w:rPr>
           <w:rFonts w:ascii="Verdana" w:hAnsi="Verdana"/>
-        </w:rPr>
-      </w:pPr>
-    </w:p>
-    <w:p>
-      <w:pPr>
-        <w:autoSpaceDE/>
-        <w:autoSpaceDN/>
-        <w:spacing w:after="200" w:line="360" w:lineRule="auto"/>
-        <w:contextualSpacing/>
-        <w:jc w:val="both"/>
-        <w:rPr>
-          <w:rFonts w:ascii="Verdana" w:hAnsi="Verdana"/>
-        </w:rPr>
-      </w:pPr>
+          <w:sz w:val="24"/>
+          <w:szCs w:val="24"/>
+        </w:rPr>
+      </w:pPr>
+      <w:r>
+        <w:rPr>
+          <w:rFonts w:ascii="Verdana" w:hAnsi="Verdana"/>
+          <w:sz w:val="24"/>
+          <w:szCs w:val="24"/>
+        </w:rPr>
+        <w:t xml:space="preserve">Web-paneeli toteutetaan Vue.js </w:t>
+      </w:r>
+      <w:proofErr w:type="spellStart"/>
+      <w:r>
+        <w:rPr>
+          <w:rFonts w:ascii="Verdana" w:hAnsi="Verdana"/>
+          <w:sz w:val="24"/>
+          <w:szCs w:val="24"/>
+        </w:rPr>
+        <w:t>framew</w:t>
+      </w:r>
+      <w:r>
+        <w:rPr>
+          <w:rFonts w:ascii="Verdana" w:hAnsi="Verdana"/>
+          <w:sz w:val="24"/>
+          <w:szCs w:val="24"/>
+        </w:rPr>
+        <w:t>or</w:t>
+      </w:r>
+      <w:r>
+        <w:rPr>
+          <w:rFonts w:ascii="Verdana" w:hAnsi="Verdana"/>
+          <w:sz w:val="24"/>
+          <w:szCs w:val="24"/>
+        </w:rPr>
+        <w:t>kill</w:t>
+      </w:r>
+      <w:r>
+        <w:rPr>
+          <w:rFonts w:ascii="Verdana" w:hAnsi="Verdana"/>
+          <w:sz w:val="24"/>
+          <w:szCs w:val="24"/>
+        </w:rPr>
+        <w:t>a</w:t>
+      </w:r>
+      <w:proofErr w:type="spellEnd"/>
+      <w:r>
+        <w:rPr>
+          <w:rFonts w:ascii="Verdana" w:hAnsi="Verdana"/>
+          <w:sz w:val="24"/>
+          <w:szCs w:val="24"/>
+        </w:rPr>
+        <w:t xml:space="preserve">. </w:t>
+      </w:r>
     </w:p>
     <w:p>
       <w:pPr>
@@ -6465,6 +6548,10 @@
     <w:p>
       <w:pPr>
         <w:pStyle w:val="ListParagraph"/>
+        <w:numPr>
+          <w:ilvl w:val="1"/>
+          <w:numId w:val="1"/>
+        </w:numPr>
         <w:adjustRightInd w:val="0"/>
         <w:spacing w:line="360" w:lineRule="auto"/>
         <w:rPr>
@@ -6473,6 +6560,14 @@
           <w:szCs w:val="24"/>
         </w:rPr>
       </w:pPr>
+      <w:r>
+        <w:rPr>
+          <w:rFonts w:ascii="Verdana" w:hAnsi="Verdana"/>
+          <w:sz w:val="24"/>
+          <w:szCs w:val="24"/>
+        </w:rPr>
+        <w:t>Asiakas voi hallinnoida tietojaan menemättä pankkiin web-selaimella</w:t>
+      </w:r>
     </w:p>
     <w:p>
       <w:pPr>
@@ -6596,25 +6691,10 @@
     </w:p>
     <w:p>
       <w:pPr>
-        <w:pStyle w:val="ListParagraph"/>
         <w:adjustRightInd w:val="0"/>
         <w:spacing w:line="360" w:lineRule="auto"/>
         <w:rPr>
           <w:rFonts w:ascii="Verdana" w:hAnsi="Verdana"/>
-          <w:sz w:val="24"/>
-          <w:szCs w:val="24"/>
-        </w:rPr>
-      </w:pPr>
-    </w:p>
-    <w:p>
-      <w:pPr>
-        <w:pStyle w:val="ListParagraph"/>
-        <w:adjustRightInd w:val="0"/>
-        <w:spacing w:line="360" w:lineRule="auto"/>
-        <w:rPr>
-          <w:rFonts w:ascii="Verdana" w:hAnsi="Verdana"/>
-          <w:sz w:val="24"/>
-          <w:szCs w:val="24"/>
         </w:rPr>
       </w:pPr>
     </w:p>
@@ -7627,56 +7707,7 @@
               <w:rFonts w:ascii="Verdana" w:hAnsi="Verdana" w:cs="Verdana"/>
               <w:noProof/>
             </w:rPr>
-            <w:t>202</w:t>
-          </w:r>
-          <w:r>
-            <w:rPr>
-              <w:rFonts w:ascii="Verdana" w:hAnsi="Verdana" w:cs="Verdana"/>
-              <w:noProof/>
-            </w:rPr>
-            <w:t>2</w:t>
-          </w:r>
-          <w:r>
-            <w:rPr>
-              <w:rFonts w:ascii="Verdana" w:hAnsi="Verdana" w:cs="Verdana"/>
-              <w:noProof/>
-            </w:rPr>
-            <w:t>-0</w:t>
-          </w:r>
-          <w:r>
-            <w:rPr>
-              <w:rFonts w:ascii="Verdana" w:hAnsi="Verdana" w:cs="Verdana"/>
-              <w:noProof/>
-            </w:rPr>
-            <w:t>3</w:t>
-          </w:r>
-          <w:r>
-            <w:rPr>
-              <w:rFonts w:ascii="Verdana" w:hAnsi="Verdana" w:cs="Verdana"/>
-              <w:noProof/>
-            </w:rPr>
-            <w:t>-</w:t>
-          </w:r>
-          <w:r>
-            <w:rPr>
-              <w:rFonts w:ascii="Verdana" w:hAnsi="Verdana" w:cs="Verdana"/>
-              <w:noProof/>
-            </w:rPr>
-            <w:t>17</w:t>
-          </w:r>
-          <w:r>
-            <w:rPr>
-              <w:rFonts w:ascii="Verdana" w:hAnsi="Verdana" w:cs="Verdana"/>
-              <w:noProof/>
-            </w:rPr>
-            <w:t xml:space="preserve"> 1</w:t>
-          </w:r>
-          <w:r>
-            <w:rPr>
-              <w:rFonts w:ascii="Verdana" w:hAnsi="Verdana" w:cs="Verdana"/>
-              <w:noProof/>
-            </w:rPr>
-            <w:t>4.30</w:t>
+            <w:t>2022-03-17 15.03</w:t>
           </w:r>
           <w:r>
             <w:rPr>

</xml_diff>